<commit_message>
Inclusão do DFD Rematrícula
</commit_message>
<xml_diff>
--- a/Artefatos/16. DFD Essencial para cada Capacidade.docx
+++ b/Artefatos/16. DFD Essencial para cada Capacidade.docx
@@ -7,16 +7,678 @@
         <w:tabs>
           <w:tab w:val="left" w:pos="1545"/>
         </w:tabs>
-      </w:pPr>
-      <w:r>
-        <w:rPr>
+        <w:rPr>
+          <w:rFonts w:ascii="Arial" w:hAnsi="Arial" w:cs="Arial"/>
+          <w:sz w:val="24"/>
+          <w:szCs w:val="24"/>
+        </w:rPr>
+      </w:pPr>
+      <w:r>
+        <w:rPr>
+          <w:rFonts w:ascii="Arial" w:hAnsi="Arial" w:cs="Arial"/>
+          <w:sz w:val="24"/>
+          <w:szCs w:val="24"/>
+        </w:rPr>
+        <w:tab/>
+      </w:r>
+    </w:p>
+    <w:p>
+      <w:pPr>
+        <w:tabs>
+          <w:tab w:val="left" w:pos="1545"/>
+        </w:tabs>
+        <w:rPr>
+          <w:rFonts w:ascii="Arial" w:hAnsi="Arial" w:cs="Arial"/>
+          <w:sz w:val="24"/>
+          <w:szCs w:val="24"/>
+        </w:rPr>
+      </w:pPr>
+    </w:p>
+    <w:p>
+      <w:pPr>
+        <w:tabs>
+          <w:tab w:val="left" w:pos="1545"/>
+        </w:tabs>
+        <w:rPr>
+          <w:rFonts w:ascii="Arial" w:hAnsi="Arial" w:cs="Arial"/>
+          <w:sz w:val="24"/>
+          <w:szCs w:val="24"/>
+        </w:rPr>
+      </w:pPr>
+    </w:p>
+    <w:p>
+      <w:pPr>
+        <w:tabs>
+          <w:tab w:val="left" w:pos="1545"/>
+        </w:tabs>
+        <w:rPr>
+          <w:rFonts w:ascii="Arial" w:hAnsi="Arial" w:cs="Arial"/>
+          <w:sz w:val="24"/>
+          <w:szCs w:val="24"/>
+        </w:rPr>
+      </w:pPr>
+    </w:p>
+    <w:p>
+      <w:pPr>
+        <w:tabs>
+          <w:tab w:val="left" w:pos="1545"/>
+        </w:tabs>
+        <w:rPr>
+          <w:rFonts w:ascii="Arial" w:hAnsi="Arial" w:cs="Arial"/>
+          <w:sz w:val="24"/>
+          <w:szCs w:val="24"/>
+        </w:rPr>
+      </w:pPr>
+    </w:p>
+    <w:p>
+      <w:pPr>
+        <w:tabs>
+          <w:tab w:val="left" w:pos="1545"/>
+        </w:tabs>
+        <w:rPr>
+          <w:rFonts w:ascii="Arial" w:hAnsi="Arial" w:cs="Arial"/>
+          <w:sz w:val="24"/>
+          <w:szCs w:val="24"/>
+        </w:rPr>
+      </w:pPr>
+    </w:p>
+    <w:p>
+      <w:pPr>
+        <w:tabs>
+          <w:tab w:val="left" w:pos="1545"/>
+        </w:tabs>
+        <w:rPr>
+          <w:rFonts w:ascii="Arial" w:hAnsi="Arial" w:cs="Arial"/>
+          <w:sz w:val="24"/>
+          <w:szCs w:val="24"/>
+        </w:rPr>
+      </w:pPr>
+    </w:p>
+    <w:p>
+      <w:pPr>
+        <w:tabs>
+          <w:tab w:val="left" w:pos="1545"/>
+        </w:tabs>
+        <w:rPr>
+          <w:rFonts w:ascii="Arial" w:hAnsi="Arial" w:cs="Arial"/>
+          <w:sz w:val="24"/>
+          <w:szCs w:val="24"/>
+        </w:rPr>
+      </w:pPr>
+    </w:p>
+    <w:p>
+      <w:pPr>
+        <w:tabs>
+          <w:tab w:val="left" w:pos="1545"/>
+        </w:tabs>
+        <w:jc w:val="center"/>
+        <w:rPr>
+          <w:rFonts w:ascii="Arial" w:hAnsi="Arial" w:cs="Arial"/>
+          <w:b/>
+          <w:sz w:val="24"/>
+          <w:szCs w:val="24"/>
+        </w:rPr>
+      </w:pPr>
+      <w:r>
+        <w:rPr>
+          <w:rFonts w:ascii="Arial" w:hAnsi="Arial" w:cs="Arial"/>
+          <w:b/>
+          <w:sz w:val="24"/>
+          <w:szCs w:val="24"/>
+        </w:rPr>
+        <w:t>Software SAAF</w:t>
+      </w:r>
+    </w:p>
+    <w:p>
+      <w:pPr>
+        <w:tabs>
+          <w:tab w:val="left" w:pos="1545"/>
+        </w:tabs>
+        <w:jc w:val="center"/>
+        <w:rPr>
+          <w:rFonts w:ascii="Arial" w:hAnsi="Arial" w:cs="Arial"/>
+          <w:b/>
+          <w:sz w:val="24"/>
+          <w:szCs w:val="24"/>
+        </w:rPr>
+      </w:pPr>
+    </w:p>
+    <w:p>
+      <w:pPr>
+        <w:tabs>
+          <w:tab w:val="left" w:pos="1545"/>
+        </w:tabs>
+        <w:jc w:val="center"/>
+        <w:rPr>
+          <w:rFonts w:ascii="Arial" w:hAnsi="Arial" w:cs="Arial"/>
+          <w:b/>
+          <w:sz w:val="24"/>
+          <w:szCs w:val="24"/>
+        </w:rPr>
+      </w:pPr>
+      <w:r>
+        <w:rPr>
+          <w:rFonts w:ascii="Arial" w:hAnsi="Arial" w:cs="Arial"/>
+          <w:b/>
+          <w:sz w:val="24"/>
+          <w:szCs w:val="24"/>
+        </w:rPr>
+        <w:t>18 – DFD Essencial para cada Capacidade</w:t>
+      </w:r>
+    </w:p>
+    <w:p>
+      <w:pPr>
+        <w:rPr>
+          <w:rFonts w:ascii="Arial" w:hAnsi="Arial" w:cs="Arial"/>
+          <w:sz w:val="24"/>
+          <w:szCs w:val="24"/>
+        </w:rPr>
+      </w:pPr>
+    </w:p>
+    <w:p>
+      <w:pPr>
+        <w:rPr>
+          <w:rFonts w:ascii="Arial" w:hAnsi="Arial" w:cs="Arial"/>
+          <w:sz w:val="24"/>
+          <w:szCs w:val="24"/>
+        </w:rPr>
+      </w:pPr>
+    </w:p>
+    <w:p>
+      <w:pPr>
+        <w:rPr>
+          <w:rFonts w:ascii="Arial" w:hAnsi="Arial" w:cs="Arial"/>
+          <w:sz w:val="24"/>
+          <w:szCs w:val="24"/>
+        </w:rPr>
+      </w:pPr>
+    </w:p>
+    <w:p>
+      <w:pPr>
+        <w:rPr>
+          <w:rFonts w:ascii="Arial" w:hAnsi="Arial" w:cs="Arial"/>
+          <w:sz w:val="24"/>
+          <w:szCs w:val="24"/>
+        </w:rPr>
+      </w:pPr>
+    </w:p>
+    <w:p>
+      <w:pPr>
+        <w:rPr>
+          <w:rFonts w:ascii="Arial" w:hAnsi="Arial" w:cs="Arial"/>
+          <w:sz w:val="24"/>
+          <w:szCs w:val="24"/>
+        </w:rPr>
+      </w:pPr>
+    </w:p>
+    <w:p>
+      <w:pPr>
+        <w:rPr>
+          <w:rFonts w:ascii="Arial" w:hAnsi="Arial" w:cs="Arial"/>
+          <w:sz w:val="24"/>
+          <w:szCs w:val="24"/>
+        </w:rPr>
+      </w:pPr>
+    </w:p>
+    <w:p>
+      <w:pPr>
+        <w:rPr>
+          <w:rFonts w:ascii="Arial" w:hAnsi="Arial" w:cs="Arial"/>
+          <w:sz w:val="24"/>
+          <w:szCs w:val="24"/>
+        </w:rPr>
+      </w:pPr>
+    </w:p>
+    <w:p>
+      <w:pPr>
+        <w:rPr>
+          <w:rFonts w:ascii="Arial" w:hAnsi="Arial" w:cs="Arial"/>
+          <w:sz w:val="24"/>
+          <w:szCs w:val="24"/>
+        </w:rPr>
+      </w:pPr>
+    </w:p>
+    <w:p>
+      <w:pPr>
+        <w:rPr>
+          <w:rFonts w:ascii="Arial" w:hAnsi="Arial" w:cs="Arial"/>
+          <w:sz w:val="24"/>
+          <w:szCs w:val="24"/>
+        </w:rPr>
+      </w:pPr>
+    </w:p>
+    <w:p>
+      <w:pPr>
+        <w:rPr>
+          <w:rFonts w:ascii="Arial" w:hAnsi="Arial" w:cs="Arial"/>
+          <w:sz w:val="24"/>
+          <w:szCs w:val="24"/>
+        </w:rPr>
+      </w:pPr>
+    </w:p>
+    <w:p>
+      <w:pPr>
+        <w:rPr>
+          <w:rFonts w:ascii="Arial" w:hAnsi="Arial" w:cs="Arial"/>
+          <w:sz w:val="24"/>
+          <w:szCs w:val="24"/>
+        </w:rPr>
+      </w:pPr>
+    </w:p>
+    <w:p>
+      <w:pPr>
+        <w:rPr>
+          <w:rFonts w:ascii="Arial" w:hAnsi="Arial" w:cs="Arial"/>
+          <w:sz w:val="24"/>
+          <w:szCs w:val="24"/>
+        </w:rPr>
+      </w:pPr>
+    </w:p>
+    <w:p>
+      <w:pPr>
+        <w:rPr>
+          <w:rFonts w:ascii="Arial" w:hAnsi="Arial" w:cs="Arial"/>
+          <w:sz w:val="24"/>
+          <w:szCs w:val="24"/>
+        </w:rPr>
+      </w:pPr>
+    </w:p>
+    <w:p>
+      <w:pPr>
+        <w:rPr>
+          <w:rFonts w:ascii="Arial" w:hAnsi="Arial" w:cs="Arial"/>
+          <w:sz w:val="24"/>
+          <w:szCs w:val="24"/>
+        </w:rPr>
+      </w:pPr>
+    </w:p>
+    <w:p>
+      <w:pPr>
+        <w:jc w:val="center"/>
+        <w:rPr>
+          <w:rFonts w:ascii="Arial" w:hAnsi="Arial" w:cs="Arial"/>
+          <w:b/>
+          <w:sz w:val="24"/>
+          <w:szCs w:val="24"/>
+        </w:rPr>
+      </w:pPr>
+      <w:r>
+        <w:rPr>
+          <w:rFonts w:ascii="Arial" w:hAnsi="Arial" w:cs="Arial"/>
+          <w:b/>
+          <w:sz w:val="24"/>
+          <w:szCs w:val="24"/>
+        </w:rPr>
+        <w:t>Pós-Graduação em Engenharia de Software</w:t>
+      </w:r>
+    </w:p>
+    <w:p>
+      <w:pPr>
+        <w:jc w:val="center"/>
+        <w:rPr>
+          <w:rFonts w:ascii="Arial" w:hAnsi="Arial" w:cs="Arial"/>
+          <w:b/>
+          <w:sz w:val="24"/>
+          <w:szCs w:val="24"/>
+        </w:rPr>
+      </w:pPr>
+      <w:r>
+        <w:rPr>
+          <w:rFonts w:ascii="Arial" w:hAnsi="Arial" w:cs="Arial"/>
+          <w:b/>
+          <w:sz w:val="24"/>
+          <w:szCs w:val="24"/>
+        </w:rPr>
+        <w:t>Impacta - São Paulo/2018</w:t>
+      </w:r>
+    </w:p>
+    <w:p>
+      <w:pPr>
+        <w:jc w:val="center"/>
+        <w:rPr>
+          <w:rFonts w:ascii="Arial" w:hAnsi="Arial" w:cs="Arial"/>
+          <w:b/>
+          <w:sz w:val="24"/>
+          <w:szCs w:val="24"/>
+        </w:rPr>
+      </w:pPr>
+      <w:r>
+        <w:rPr>
+          <w:rFonts w:ascii="Arial" w:hAnsi="Arial" w:cs="Arial"/>
+          <w:b/>
+          <w:sz w:val="24"/>
+          <w:szCs w:val="24"/>
+        </w:rPr>
+        <w:lastRenderedPageBreak/>
+        <w:t>Índice</w:t>
+      </w:r>
+    </w:p>
+    <w:p>
+      <w:pPr>
+        <w:rPr>
+          <w:rFonts w:ascii="Arial" w:hAnsi="Arial" w:cs="Arial"/>
+        </w:rPr>
+      </w:pPr>
+    </w:p>
+    <w:p>
+      <w:pPr>
+        <w:rPr>
+          <w:rFonts w:ascii="Arial" w:hAnsi="Arial" w:cs="Arial"/>
+        </w:rPr>
+      </w:pPr>
+    </w:p>
+    <w:p>
+      <w:pPr>
+        <w:jc w:val="center"/>
+        <w:rPr>
+          <w:rFonts w:ascii="Arial" w:hAnsi="Arial" w:cs="Arial"/>
+        </w:rPr>
+      </w:pPr>
+    </w:p>
+    <w:p>
+      <w:pPr>
+        <w:rPr>
+          <w:rFonts w:ascii="Arial" w:hAnsi="Arial" w:cs="Arial"/>
+        </w:rPr>
+      </w:pPr>
+    </w:p>
+    <w:p>
+      <w:pPr>
+        <w:rPr>
+          <w:rFonts w:ascii="Arial" w:hAnsi="Arial" w:cs="Arial"/>
+        </w:rPr>
+      </w:pPr>
+    </w:p>
+    <w:p>
+      <w:pPr>
+        <w:rPr>
+          <w:rFonts w:ascii="Arial" w:hAnsi="Arial" w:cs="Arial"/>
+        </w:rPr>
+      </w:pPr>
+    </w:p>
+    <w:p>
+      <w:pPr>
+        <w:rPr>
+          <w:rFonts w:ascii="Arial" w:hAnsi="Arial" w:cs="Arial"/>
+        </w:rPr>
+      </w:pPr>
+    </w:p>
+    <w:p>
+      <w:pPr>
+        <w:rPr>
+          <w:rFonts w:ascii="Arial" w:hAnsi="Arial" w:cs="Arial"/>
+        </w:rPr>
+      </w:pPr>
+    </w:p>
+    <w:p>
+      <w:pPr>
+        <w:rPr>
+          <w:rFonts w:ascii="Arial" w:hAnsi="Arial" w:cs="Arial"/>
+        </w:rPr>
+      </w:pPr>
+    </w:p>
+    <w:p>
+      <w:pPr>
+        <w:rPr>
+          <w:rFonts w:ascii="Arial" w:hAnsi="Arial" w:cs="Arial"/>
+        </w:rPr>
+      </w:pPr>
+    </w:p>
+    <w:p>
+      <w:pPr>
+        <w:rPr>
+          <w:rFonts w:ascii="Arial" w:hAnsi="Arial" w:cs="Arial"/>
+        </w:rPr>
+      </w:pPr>
+    </w:p>
+    <w:p>
+      <w:pPr>
+        <w:jc w:val="center"/>
+        <w:rPr>
+          <w:rFonts w:ascii="Arial" w:hAnsi="Arial" w:cs="Arial"/>
+        </w:rPr>
+      </w:pPr>
+    </w:p>
+    <w:p>
+      <w:pPr>
+        <w:jc w:val="center"/>
+        <w:rPr>
+          <w:rFonts w:ascii="Arial" w:hAnsi="Arial" w:cs="Arial"/>
+        </w:rPr>
+      </w:pPr>
+    </w:p>
+    <w:p>
+      <w:pPr>
+        <w:tabs>
+          <w:tab w:val="left" w:pos="3015"/>
+        </w:tabs>
+        <w:rPr>
+          <w:rFonts w:ascii="Arial" w:hAnsi="Arial" w:cs="Arial"/>
+        </w:rPr>
+      </w:pPr>
+      <w:r>
+        <w:rPr>
+          <w:rFonts w:ascii="Arial" w:hAnsi="Arial" w:cs="Arial"/>
+        </w:rPr>
+        <w:tab/>
+      </w:r>
+    </w:p>
+    <w:p>
+      <w:pPr>
+        <w:tabs>
+          <w:tab w:val="left" w:pos="3015"/>
+        </w:tabs>
+        <w:rPr>
+          <w:rFonts w:ascii="Arial" w:hAnsi="Arial" w:cs="Arial"/>
+        </w:rPr>
+      </w:pPr>
+    </w:p>
+    <w:p>
+      <w:pPr>
+        <w:tabs>
+          <w:tab w:val="left" w:pos="3015"/>
+        </w:tabs>
+        <w:rPr>
+          <w:rFonts w:ascii="Arial" w:hAnsi="Arial" w:cs="Arial"/>
+        </w:rPr>
+      </w:pPr>
+    </w:p>
+    <w:p>
+      <w:pPr>
+        <w:tabs>
+          <w:tab w:val="left" w:pos="3015"/>
+        </w:tabs>
+        <w:rPr>
+          <w:rFonts w:ascii="Arial" w:hAnsi="Arial" w:cs="Arial"/>
+        </w:rPr>
+      </w:pPr>
+    </w:p>
+    <w:p>
+      <w:pPr>
+        <w:tabs>
+          <w:tab w:val="left" w:pos="3015"/>
+        </w:tabs>
+        <w:rPr>
+          <w:rFonts w:ascii="Arial" w:hAnsi="Arial" w:cs="Arial"/>
+        </w:rPr>
+      </w:pPr>
+    </w:p>
+    <w:p>
+      <w:pPr>
+        <w:tabs>
+          <w:tab w:val="left" w:pos="3015"/>
+        </w:tabs>
+        <w:rPr>
+          <w:rFonts w:ascii="Arial" w:hAnsi="Arial" w:cs="Arial"/>
+        </w:rPr>
+      </w:pPr>
+    </w:p>
+    <w:p>
+      <w:pPr>
+        <w:tabs>
+          <w:tab w:val="left" w:pos="3015"/>
+        </w:tabs>
+        <w:rPr>
+          <w:rFonts w:ascii="Arial" w:hAnsi="Arial" w:cs="Arial"/>
+        </w:rPr>
+      </w:pPr>
+    </w:p>
+    <w:p>
+      <w:pPr>
+        <w:tabs>
+          <w:tab w:val="left" w:pos="3015"/>
+        </w:tabs>
+        <w:rPr>
+          <w:rFonts w:ascii="Arial" w:hAnsi="Arial" w:cs="Arial"/>
+        </w:rPr>
+      </w:pPr>
+    </w:p>
+    <w:p>
+      <w:pPr>
+        <w:tabs>
+          <w:tab w:val="left" w:pos="3015"/>
+        </w:tabs>
+        <w:rPr>
+          <w:rFonts w:ascii="Arial" w:hAnsi="Arial" w:cs="Arial"/>
+          <w:b/>
+          <w:sz w:val="24"/>
+          <w:szCs w:val="24"/>
+        </w:rPr>
+      </w:pPr>
+    </w:p>
+    <w:p>
+      <w:pPr>
+        <w:tabs>
+          <w:tab w:val="left" w:pos="3015"/>
+        </w:tabs>
+        <w:rPr>
+          <w:rFonts w:ascii="Arial" w:hAnsi="Arial" w:cs="Arial"/>
+          <w:b/>
+          <w:sz w:val="24"/>
+          <w:szCs w:val="24"/>
+        </w:rPr>
+      </w:pPr>
+    </w:p>
+    <w:p>
+      <w:pPr>
+        <w:tabs>
+          <w:tab w:val="left" w:pos="3015"/>
+        </w:tabs>
+        <w:rPr>
+          <w:rFonts w:ascii="Arial" w:hAnsi="Arial" w:cs="Arial"/>
+          <w:b/>
+          <w:sz w:val="24"/>
+          <w:szCs w:val="24"/>
+        </w:rPr>
+      </w:pPr>
+    </w:p>
+    <w:p>
+      <w:pPr>
+        <w:tabs>
+          <w:tab w:val="left" w:pos="3015"/>
+        </w:tabs>
+        <w:rPr>
+          <w:rFonts w:ascii="Arial" w:hAnsi="Arial" w:cs="Arial"/>
+          <w:b/>
+          <w:sz w:val="24"/>
+          <w:szCs w:val="24"/>
+        </w:rPr>
+      </w:pPr>
+    </w:p>
+    <w:p>
+      <w:pPr>
+        <w:tabs>
+          <w:tab w:val="left" w:pos="3015"/>
+        </w:tabs>
+        <w:jc w:val="center"/>
+        <w:rPr>
+          <w:rFonts w:ascii="Arial" w:hAnsi="Arial" w:cs="Arial"/>
+          <w:b/>
+          <w:sz w:val="24"/>
+          <w:szCs w:val="24"/>
+        </w:rPr>
+      </w:pPr>
+      <w:r>
+        <w:rPr>
+          <w:rFonts w:ascii="Arial" w:hAnsi="Arial" w:cs="Arial"/>
+          <w:b/>
+          <w:sz w:val="24"/>
+          <w:szCs w:val="24"/>
+        </w:rPr>
+        <w:t>Pós-Graduação em Engenharia de Software</w:t>
+      </w:r>
+    </w:p>
+    <w:p>
+      <w:pPr>
+        <w:jc w:val="center"/>
+        <w:rPr>
+          <w:rFonts w:ascii="Arial" w:hAnsi="Arial" w:cs="Arial"/>
+          <w:b/>
+          <w:sz w:val="24"/>
+          <w:szCs w:val="24"/>
+        </w:rPr>
+      </w:pPr>
+      <w:r>
+        <w:rPr>
+          <w:rFonts w:ascii="Arial" w:hAnsi="Arial" w:cs="Arial"/>
+          <w:b/>
+          <w:sz w:val="24"/>
+          <w:szCs w:val="24"/>
+        </w:rPr>
+        <w:t>Impacta - São Paulo/2018</w:t>
+      </w:r>
+      <w:r>
+        <w:rPr>
+          <w:rFonts w:ascii="Arial" w:hAnsi="Arial" w:cs="Arial"/>
+          <w:b/>
+          <w:sz w:val="24"/>
+          <w:szCs w:val="24"/>
+        </w:rPr>
+        <w:br w:type="page"/>
+      </w:r>
+    </w:p>
+    <w:p>
+      <w:pPr>
+        <w:pStyle w:val="Ttulo1"/>
+        <w:numPr>
+          <w:ilvl w:val="0"/>
+          <w:numId w:val="4"/>
+        </w:numPr>
+        <w:rPr>
+          <w:rFonts w:ascii="Arial" w:hAnsi="Arial" w:cs="Arial"/>
+          <w:color w:val="auto"/>
+          <w:sz w:val="24"/>
+          <w:szCs w:val="24"/>
+        </w:rPr>
+      </w:pPr>
+      <w:r>
+        <w:rPr>
+          <w:rFonts w:ascii="Arial" w:hAnsi="Arial" w:cs="Arial"/>
+          <w:color w:val="auto"/>
+          <w:sz w:val="24"/>
+          <w:szCs w:val="24"/>
+        </w:rPr>
+        <w:lastRenderedPageBreak/>
+        <w:t>DFD Capacidade de Avaliação de laudo médico e Características - Contato com a família após disponibilidade de Vagas:</w:t>
+      </w:r>
+    </w:p>
+    <w:p/>
+    <w:p>
+      <w:pPr>
+        <w:rPr>
+          <w:rFonts w:ascii="Arial" w:hAnsi="Arial" w:cs="Arial"/>
+        </w:rPr>
+      </w:pPr>
+      <w:r>
+        <w:rPr>
+          <w:rFonts w:ascii="Arial" w:hAnsi="Arial" w:cs="Arial"/>
           <w:noProof/>
         </w:rPr>
         <w:drawing>
-          <wp:inline distT="0" distB="0" distL="0" distR="0" wp14:anchorId="1E1DBA89" wp14:editId="07111F2F">
-            <wp:extent cx="5869867" cy="6219825"/>
+          <wp:inline distT="0" distB="0" distL="0" distR="0">
+            <wp:extent cx="5400040" cy="6403975"/>
             <wp:effectExtent l="0" t="0" r="0" b="0"/>
-            <wp:docPr id="1" name="Imagem 1"/>
+            <wp:docPr id="2" name="Imagem 2"/>
             <wp:cNvGraphicFramePr>
               <a:graphicFrameLocks xmlns:a="http://schemas.openxmlformats.org/drawingml/2006/main" noChangeAspect="1"/>
             </wp:cNvGraphicFramePr>
@@ -24,11 +686,17 @@
               <a:graphicData uri="http://schemas.openxmlformats.org/drawingml/2006/picture">
                 <pic:pic xmlns:pic="http://schemas.openxmlformats.org/drawingml/2006/picture">
                   <pic:nvPicPr>
-                    <pic:cNvPr id="1" name=""/>
+                    <pic:cNvPr id="2" name="Diagrama Processo Mable (1).png"/>
                     <pic:cNvPicPr/>
                   </pic:nvPicPr>
                   <pic:blipFill>
-                    <a:blip r:embed="rId7"/>
+                    <a:blip r:embed="rId7">
+                      <a:extLst>
+                        <a:ext uri="{28A0092B-C50C-407E-A947-70E740481C1C}">
+                          <a14:useLocalDpi xmlns:a14="http://schemas.microsoft.com/office/drawing/2010/main" val="0"/>
+                        </a:ext>
+                      </a:extLst>
+                    </a:blip>
                     <a:stretch>
                       <a:fillRect/>
                     </a:stretch>
@@ -36,7 +704,7 @@
                   <pic:spPr>
                     <a:xfrm>
                       <a:off x="0" y="0"/>
-                      <a:ext cx="5880186" cy="6230759"/>
+                      <a:ext cx="5400040" cy="6403975"/>
                     </a:xfrm>
                     <a:prstGeom prst="rect">
                       <a:avLst/>
@@ -48,28 +716,134 @@
           </wp:inline>
         </w:drawing>
       </w:r>
-      <w:r>
-        <w:tab/>
+    </w:p>
+    <w:p>
+      <w:pPr>
+        <w:rPr>
+          <w:rFonts w:ascii="Arial" w:hAnsi="Arial" w:cs="Arial"/>
+        </w:rPr>
+      </w:pPr>
+    </w:p>
+    <w:p>
+      <w:pPr>
+        <w:rPr>
+          <w:rFonts w:ascii="Arial" w:hAnsi="Arial" w:cs="Arial"/>
+        </w:rPr>
+      </w:pPr>
+    </w:p>
+    <w:p>
+      <w:pPr>
+        <w:rPr>
+          <w:rFonts w:ascii="Arial" w:hAnsi="Arial" w:cs="Arial"/>
+        </w:rPr>
+      </w:pPr>
+    </w:p>
+    <w:p>
+      <w:pPr>
+        <w:jc w:val="center"/>
+        <w:rPr>
+          <w:rFonts w:ascii="Arial" w:hAnsi="Arial" w:cs="Arial"/>
+          <w:b/>
+          <w:sz w:val="24"/>
+          <w:szCs w:val="24"/>
+        </w:rPr>
+      </w:pPr>
+      <w:r>
+        <w:rPr>
+          <w:rFonts w:ascii="Arial" w:hAnsi="Arial" w:cs="Arial"/>
+          <w:b/>
+          <w:sz w:val="24"/>
+          <w:szCs w:val="24"/>
+        </w:rPr>
+        <w:t>Pós-Graduação em Engenharia de Software</w:t>
+      </w:r>
+    </w:p>
+    <w:p>
+      <w:pPr>
+        <w:jc w:val="center"/>
+        <w:rPr>
+          <w:rFonts w:ascii="Arial" w:hAnsi="Arial" w:cs="Arial"/>
+          <w:b/>
+          <w:sz w:val="24"/>
+          <w:szCs w:val="24"/>
+        </w:rPr>
+      </w:pPr>
+      <w:r>
+        <w:rPr>
+          <w:rFonts w:ascii="Arial" w:hAnsi="Arial" w:cs="Arial"/>
+          <w:b/>
+          <w:sz w:val="24"/>
+          <w:szCs w:val="24"/>
+        </w:rPr>
+        <w:t>Impacta - São Paulo/2018</w:t>
+      </w:r>
+    </w:p>
+    <w:p>
+      <w:pPr>
+        <w:pStyle w:val="Ttulo1"/>
+        <w:numPr>
+          <w:ilvl w:val="0"/>
+          <w:numId w:val="4"/>
+        </w:numPr>
+        <w:rPr>
+          <w:rFonts w:ascii="Arial" w:hAnsi="Arial" w:cs="Arial"/>
+          <w:color w:val="auto"/>
+          <w:sz w:val="24"/>
+          <w:szCs w:val="24"/>
+        </w:rPr>
+      </w:pPr>
+      <w:r>
+        <w:rPr>
+          <w:rFonts w:ascii="Arial" w:hAnsi="Arial" w:cs="Arial"/>
+          <w:color w:val="auto"/>
+          <w:sz w:val="24"/>
+          <w:szCs w:val="24"/>
+        </w:rPr>
+        <w:lastRenderedPageBreak/>
+        <w:t xml:space="preserve">DFD Capacidade de </w:t>
+      </w:r>
+      <w:r>
+        <w:rPr>
+          <w:rFonts w:ascii="Arial" w:hAnsi="Arial" w:cs="Arial"/>
+          <w:color w:val="auto"/>
+          <w:sz w:val="24"/>
+          <w:szCs w:val="24"/>
+        </w:rPr>
+        <w:t>Matrícula do Aluno e Registro no PIA (Plano Individual de Atendimento)</w:t>
+      </w:r>
+      <w:r>
+        <w:rPr>
+          <w:rFonts w:ascii="Arial" w:hAnsi="Arial" w:cs="Arial"/>
+          <w:color w:val="auto"/>
+          <w:sz w:val="24"/>
+          <w:szCs w:val="24"/>
+        </w:rPr>
+        <w:t>:</w:t>
       </w:r>
     </w:p>
     <w:p/>
-    <w:p/>
-    <w:p/>
-    <w:p/>
-    <w:p/>
-    <w:p/>
-    <w:p/>
-    <w:p/>
-    <w:p>
-      <w:r>
-        <w:rPr>
+    <w:p>
+      <w:pPr>
+        <w:rPr>
+          <w:rFonts w:ascii="Arial" w:hAnsi="Arial" w:cs="Arial"/>
+        </w:rPr>
+      </w:pPr>
+      <w:r>
+        <w:rPr>
+          <w:rFonts w:ascii="Arial" w:hAnsi="Arial" w:cs="Arial"/>
+        </w:rPr>
+        <w:br w:type="textWrapping" w:clear="all"/>
+      </w:r>
+      <w:r>
+        <w:rPr>
+          <w:rFonts w:ascii="Arial" w:hAnsi="Arial" w:cs="Arial"/>
           <w:noProof/>
         </w:rPr>
         <w:drawing>
-          <wp:inline distT="0" distB="0" distL="0" distR="0" wp14:anchorId="7670C63E" wp14:editId="39CF2226">
-            <wp:extent cx="5334000" cy="6686550"/>
-            <wp:effectExtent l="0" t="0" r="0" b="0"/>
-            <wp:docPr id="25" name="Imagem 25"/>
+          <wp:inline distT="0" distB="0" distL="0" distR="0">
+            <wp:extent cx="5400040" cy="6167120"/>
+            <wp:effectExtent l="0" t="0" r="0" b="5080"/>
+            <wp:docPr id="1" name="Imagem 1"/>
             <wp:cNvGraphicFramePr>
               <a:graphicFrameLocks xmlns:a="http://schemas.openxmlformats.org/drawingml/2006/main" noChangeAspect="1"/>
             </wp:cNvGraphicFramePr>
@@ -77,11 +851,17 @@
               <a:graphicData uri="http://schemas.openxmlformats.org/drawingml/2006/picture">
                 <pic:pic xmlns:pic="http://schemas.openxmlformats.org/drawingml/2006/picture">
                   <pic:nvPicPr>
-                    <pic:cNvPr id="1" name=""/>
+                    <pic:cNvPr id="1" name="Diagrama Processo Mable (2).png"/>
                     <pic:cNvPicPr/>
                   </pic:nvPicPr>
                   <pic:blipFill>
-                    <a:blip r:embed="rId8"/>
+                    <a:blip r:embed="rId8">
+                      <a:extLst>
+                        <a:ext uri="{28A0092B-C50C-407E-A947-70E740481C1C}">
+                          <a14:useLocalDpi xmlns:a14="http://schemas.microsoft.com/office/drawing/2010/main" val="0"/>
+                        </a:ext>
+                      </a:extLst>
+                    </a:blip>
                     <a:stretch>
                       <a:fillRect/>
                     </a:stretch>
@@ -89,7 +869,7 @@
                   <pic:spPr>
                     <a:xfrm>
                       <a:off x="0" y="0"/>
-                      <a:ext cx="5334000" cy="6686550"/>
+                      <a:ext cx="5400040" cy="6167120"/>
                     </a:xfrm>
                     <a:prstGeom prst="rect">
                       <a:avLst/>
@@ -101,39 +881,140 @@
           </wp:inline>
         </w:drawing>
       </w:r>
-      <w:r>
-        <w:br w:type="textWrapping" w:clear="all"/>
-      </w:r>
-    </w:p>
-    <w:p>
-      <w:pPr>
-        <w:rPr>
+    </w:p>
+    <w:p>
+      <w:pPr>
+        <w:rPr>
+          <w:rFonts w:ascii="Arial" w:hAnsi="Arial" w:cs="Arial"/>
           <w:noProof/>
           <w:lang w:val="en-US"/>
         </w:rPr>
       </w:pPr>
-      <w:r>
-        <w:rPr>
+    </w:p>
+    <w:p>
+      <w:pPr>
+        <w:rPr>
+          <w:rFonts w:ascii="Arial" w:hAnsi="Arial" w:cs="Arial"/>
           <w:noProof/>
           <w:lang w:val="en-US"/>
         </w:rPr>
-        <w:br w:type="page"/>
-      </w:r>
-    </w:p>
-    <w:p>
-      <w:pPr>
-        <w:jc w:val="center"/>
-      </w:pPr>
-      <w:r>
-        <w:rPr>
+      </w:pPr>
+    </w:p>
+    <w:p>
+      <w:pPr>
+        <w:rPr>
+          <w:rFonts w:ascii="Arial" w:hAnsi="Arial" w:cs="Arial"/>
           <w:noProof/>
+          <w:lang w:val="en-US"/>
+        </w:rPr>
+      </w:pPr>
+    </w:p>
+    <w:p>
+      <w:pPr>
+        <w:jc w:val="center"/>
+        <w:rPr>
+          <w:rFonts w:ascii="Arial" w:hAnsi="Arial" w:cs="Arial"/>
+          <w:b/>
+          <w:sz w:val="24"/>
+          <w:szCs w:val="24"/>
+        </w:rPr>
+      </w:pPr>
+      <w:r>
+        <w:rPr>
+          <w:rFonts w:ascii="Arial" w:hAnsi="Arial" w:cs="Arial"/>
+          <w:b/>
+          <w:sz w:val="24"/>
+          <w:szCs w:val="24"/>
+        </w:rPr>
+        <w:t>Pós-Graduação em Engenharia de Software</w:t>
+      </w:r>
+    </w:p>
+    <w:p>
+      <w:pPr>
+        <w:jc w:val="center"/>
+        <w:rPr>
+          <w:rFonts w:ascii="Arial" w:hAnsi="Arial" w:cs="Arial"/>
+          <w:b/>
+          <w:sz w:val="24"/>
+          <w:szCs w:val="24"/>
+        </w:rPr>
+      </w:pPr>
+      <w:r>
+        <w:rPr>
+          <w:rFonts w:ascii="Arial" w:hAnsi="Arial" w:cs="Arial"/>
+          <w:b/>
+          <w:sz w:val="24"/>
+          <w:szCs w:val="24"/>
+        </w:rPr>
+        <w:t>Impacta - São Paulo/2018</w:t>
+      </w:r>
+    </w:p>
+    <w:p>
+      <w:pPr>
+        <w:pStyle w:val="PargrafodaLista"/>
+        <w:numPr>
+          <w:ilvl w:val="0"/>
+          <w:numId w:val="4"/>
+        </w:numPr>
+        <w:rPr>
+          <w:rFonts w:ascii="Arial" w:hAnsi="Arial" w:cs="Arial"/>
+          <w:b/>
+          <w:sz w:val="24"/>
+          <w:szCs w:val="24"/>
+        </w:rPr>
+      </w:pPr>
+      <w:r>
+        <w:rPr>
+          <w:rFonts w:ascii="Arial" w:hAnsi="Arial" w:cs="Arial"/>
+          <w:b/>
+          <w:sz w:val="24"/>
+          <w:szCs w:val="24"/>
         </w:rPr>
         <w:lastRenderedPageBreak/>
+        <w:t xml:space="preserve">DFD Capacidade de </w:t>
+      </w:r>
+      <w:r>
+        <w:rPr>
+          <w:rFonts w:ascii="Arial" w:hAnsi="Arial" w:cs="Arial"/>
+          <w:b/>
+          <w:sz w:val="24"/>
+          <w:szCs w:val="24"/>
+        </w:rPr>
+        <w:t>Rem</w:t>
+      </w:r>
+      <w:r>
+        <w:rPr>
+          <w:rFonts w:ascii="Arial" w:hAnsi="Arial" w:cs="Arial"/>
+          <w:b/>
+          <w:sz w:val="24"/>
+          <w:szCs w:val="24"/>
+        </w:rPr>
+        <w:t>atrícula:</w:t>
+      </w:r>
+    </w:p>
+    <w:p>
+      <w:pPr>
+        <w:ind w:left="360"/>
+        <w:rPr>
+          <w:rFonts w:ascii="Arial" w:hAnsi="Arial" w:cs="Arial"/>
+          <w:b/>
+          <w:sz w:val="24"/>
+          <w:szCs w:val="24"/>
+        </w:rPr>
+      </w:pPr>
+      <w:r>
+        <w:rPr>
+          <w:rFonts w:ascii="Arial" w:hAnsi="Arial" w:cs="Arial"/>
+          <w:b/>
+          <w:noProof/>
+          <w:sz w:val="24"/>
+          <w:szCs w:val="24"/>
+        </w:rPr>
         <w:drawing>
           <wp:inline distT="0" distB="0" distL="0" distR="0">
-            <wp:extent cx="4324954" cy="4058216"/>
-            <wp:effectExtent l="0" t="0" r="0" b="0"/>
-            <wp:docPr id="4" name="Imagem 4"/>
+            <wp:extent cx="5400040" cy="6257925"/>
+            <wp:effectExtent l="0" t="0" r="0" b="9525"/>
+            <wp:docPr id="3" name="Imagem 3"/>
             <wp:cNvGraphicFramePr>
               <a:graphicFrameLocks xmlns:a="http://schemas.openxmlformats.org/drawingml/2006/main" noChangeAspect="1"/>
             </wp:cNvGraphicFramePr>
@@ -141,7 +1022,7 @@
               <a:graphicData uri="http://schemas.openxmlformats.org/drawingml/2006/picture">
                 <pic:pic xmlns:pic="http://schemas.openxmlformats.org/drawingml/2006/picture">
                   <pic:nvPicPr>
-                    <pic:cNvPr id="4" name="Capturar.PNG"/>
+                    <pic:cNvPr id="3" name="Diagrama Processo Mable (3).png"/>
                     <pic:cNvPicPr/>
                   </pic:nvPicPr>
                   <pic:blipFill>
@@ -159,7 +1040,7 @@
                   <pic:spPr>
                     <a:xfrm>
                       <a:off x="0" y="0"/>
-                      <a:ext cx="4324954" cy="4058216"/>
+                      <a:ext cx="5400040" cy="6257925"/>
                     </a:xfrm>
                     <a:prstGeom prst="rect">
                       <a:avLst/>
@@ -172,20 +1053,157 @@
         </w:drawing>
       </w:r>
     </w:p>
-    <w:p/>
-    <w:p>
-      <w:pPr>
-        <w:jc w:val="center"/>
-      </w:pPr>
-      <w:r>
-        <w:rPr>
+    <w:p>
+      <w:pPr>
+        <w:ind w:left="360"/>
+        <w:rPr>
+          <w:rFonts w:ascii="Arial" w:hAnsi="Arial" w:cs="Arial"/>
+          <w:b/>
+          <w:sz w:val="24"/>
+          <w:szCs w:val="24"/>
+        </w:rPr>
+      </w:pPr>
+    </w:p>
+    <w:p>
+      <w:pPr>
+        <w:jc w:val="center"/>
+        <w:rPr>
+          <w:rFonts w:ascii="Arial" w:hAnsi="Arial" w:cs="Arial"/>
+          <w:b/>
+          <w:sz w:val="24"/>
+          <w:szCs w:val="24"/>
+        </w:rPr>
+      </w:pPr>
+    </w:p>
+    <w:p>
+      <w:pPr>
+        <w:jc w:val="center"/>
+        <w:rPr>
+          <w:rFonts w:ascii="Arial" w:hAnsi="Arial" w:cs="Arial"/>
+          <w:b/>
+          <w:sz w:val="24"/>
+          <w:szCs w:val="24"/>
+        </w:rPr>
+      </w:pPr>
+    </w:p>
+    <w:p>
+      <w:pPr>
+        <w:jc w:val="center"/>
+        <w:rPr>
+          <w:rFonts w:ascii="Arial" w:hAnsi="Arial" w:cs="Arial"/>
+          <w:b/>
+          <w:sz w:val="24"/>
+          <w:szCs w:val="24"/>
+        </w:rPr>
+      </w:pPr>
+    </w:p>
+    <w:p>
+      <w:pPr>
+        <w:jc w:val="center"/>
+        <w:rPr>
+          <w:rFonts w:ascii="Arial" w:hAnsi="Arial" w:cs="Arial"/>
+          <w:b/>
+          <w:sz w:val="24"/>
+          <w:szCs w:val="24"/>
+        </w:rPr>
+      </w:pPr>
+      <w:r>
+        <w:rPr>
+          <w:rFonts w:ascii="Arial" w:hAnsi="Arial" w:cs="Arial"/>
+          <w:b/>
+          <w:sz w:val="24"/>
+          <w:szCs w:val="24"/>
+        </w:rPr>
+        <w:t>Pós-Graduação em Engenharia de Software</w:t>
+      </w:r>
+    </w:p>
+    <w:p>
+      <w:pPr>
+        <w:jc w:val="center"/>
+        <w:rPr>
+          <w:rFonts w:ascii="Arial" w:hAnsi="Arial" w:cs="Arial"/>
+          <w:b/>
+          <w:sz w:val="24"/>
+          <w:szCs w:val="24"/>
+        </w:rPr>
+      </w:pPr>
+      <w:r>
+        <w:rPr>
+          <w:rFonts w:ascii="Arial" w:hAnsi="Arial" w:cs="Arial"/>
+          <w:b/>
+          <w:sz w:val="24"/>
+          <w:szCs w:val="24"/>
+        </w:rPr>
+        <w:t>Impacta - São Paulo/2018</w:t>
+      </w:r>
+    </w:p>
+    <w:p>
+      <w:pPr>
+        <w:ind w:left="360"/>
+        <w:rPr>
+          <w:rFonts w:ascii="Arial" w:hAnsi="Arial" w:cs="Arial"/>
           <w:noProof/>
+          <w:lang w:val="en-US"/>
+        </w:rPr>
+      </w:pPr>
+      <w:r>
+        <w:rPr>
+          <w:rFonts w:ascii="Arial" w:hAnsi="Arial" w:cs="Arial"/>
+          <w:b/>
+          <w:sz w:val="24"/>
+          <w:szCs w:val="24"/>
+        </w:rPr>
+        <w:br w:type="page"/>
+      </w:r>
+    </w:p>
+    <w:p>
+      <w:pPr>
+        <w:pStyle w:val="Ttulo1"/>
+        <w:numPr>
+          <w:ilvl w:val="0"/>
+          <w:numId w:val="4"/>
+        </w:numPr>
+        <w:rPr>
+          <w:rFonts w:ascii="Arial" w:hAnsi="Arial" w:cs="Arial"/>
+          <w:color w:val="auto"/>
+          <w:sz w:val="24"/>
+          <w:szCs w:val="24"/>
+        </w:rPr>
+      </w:pPr>
+      <w:r>
+        <w:rPr>
+          <w:rFonts w:ascii="Arial" w:hAnsi="Arial" w:cs="Arial"/>
+          <w:color w:val="auto"/>
+          <w:sz w:val="24"/>
+          <w:szCs w:val="24"/>
+        </w:rPr>
+        <w:lastRenderedPageBreak/>
+        <w:t>DFD Capacidade de Agendar acompanhamento:</w:t>
+      </w:r>
+    </w:p>
+    <w:p>
+      <w:pPr>
+        <w:rPr>
+          <w:rFonts w:ascii="Arial" w:hAnsi="Arial" w:cs="Arial"/>
+        </w:rPr>
+      </w:pPr>
+    </w:p>
+    <w:p>
+      <w:pPr>
+        <w:rPr>
+          <w:rFonts w:ascii="Arial" w:hAnsi="Arial" w:cs="Arial"/>
+        </w:rPr>
+      </w:pPr>
+      <w:r>
+        <w:rPr>
+          <w:rFonts w:ascii="Arial" w:hAnsi="Arial" w:cs="Arial"/>
+          <w:noProof/>
         </w:rPr>
         <w:drawing>
-          <wp:inline distT="0" distB="0" distL="0" distR="0" wp14:anchorId="4EF89625" wp14:editId="011A7C38">
-            <wp:extent cx="2590800" cy="3705225"/>
-            <wp:effectExtent l="0" t="0" r="0" b="9525"/>
-            <wp:docPr id="7" name="Imagem 7"/>
+          <wp:inline distT="0" distB="0" distL="0" distR="0">
+            <wp:extent cx="2486025" cy="3373891"/>
+            <wp:effectExtent l="0" t="0" r="0" b="0"/>
+            <wp:docPr id="5" name="Imagem 5"/>
             <wp:cNvGraphicFramePr>
               <a:graphicFrameLocks xmlns:a="http://schemas.openxmlformats.org/drawingml/2006/main" noChangeAspect="1"/>
             </wp:cNvGraphicFramePr>
@@ -193,11 +1211,17 @@
               <a:graphicData uri="http://schemas.openxmlformats.org/drawingml/2006/picture">
                 <pic:pic xmlns:pic="http://schemas.openxmlformats.org/drawingml/2006/picture">
                   <pic:nvPicPr>
-                    <pic:cNvPr id="1" name=""/>
+                    <pic:cNvPr id="5" name="Diagrama Processo Mable (4).png"/>
                     <pic:cNvPicPr/>
                   </pic:nvPicPr>
                   <pic:blipFill>
-                    <a:blip r:embed="rId10"/>
+                    <a:blip r:embed="rId10">
+                      <a:extLst>
+                        <a:ext uri="{28A0092B-C50C-407E-A947-70E740481C1C}">
+                          <a14:useLocalDpi xmlns:a14="http://schemas.microsoft.com/office/drawing/2010/main" val="0"/>
+                        </a:ext>
+                      </a:extLst>
+                    </a:blip>
                     <a:stretch>
                       <a:fillRect/>
                     </a:stretch>
@@ -205,7 +1229,7 @@
                   <pic:spPr>
                     <a:xfrm>
                       <a:off x="0" y="0"/>
-                      <a:ext cx="2590800" cy="3705225"/>
+                      <a:ext cx="2489616" cy="3378764"/>
                     </a:xfrm>
                     <a:prstGeom prst="rect">
                       <a:avLst/>
@@ -217,18 +1241,32 @@
           </wp:inline>
         </w:drawing>
       </w:r>
-    </w:p>
-    <w:p>
-      <w:r>
+      <w:bookmarkStart w:id="0" w:name="_GoBack"/>
+      <w:bookmarkEnd w:id="0"/>
+    </w:p>
+    <w:p>
+      <w:pPr>
+        <w:rPr>
+          <w:rFonts w:ascii="Arial" w:hAnsi="Arial" w:cs="Arial"/>
+        </w:rPr>
+      </w:pPr>
+      <w:r>
+        <w:rPr>
+          <w:rFonts w:ascii="Arial" w:hAnsi="Arial" w:cs="Arial"/>
+        </w:rPr>
         <w:br w:type="page"/>
       </w:r>
     </w:p>
     <w:p>
       <w:pPr>
         <w:jc w:val="center"/>
-      </w:pPr>
-      <w:r>
-        <w:rPr>
+        <w:rPr>
+          <w:rFonts w:ascii="Arial" w:hAnsi="Arial" w:cs="Arial"/>
+        </w:rPr>
+      </w:pPr>
+      <w:r>
+        <w:rPr>
+          <w:rFonts w:ascii="Arial" w:hAnsi="Arial" w:cs="Arial"/>
           <w:noProof/>
         </w:rPr>
         <w:lastRenderedPageBreak/>
@@ -272,14 +1310,21 @@
     <w:p>
       <w:pPr>
         <w:jc w:val="center"/>
-      </w:pPr>
-    </w:p>
-    <w:p>
-      <w:pPr>
-        <w:jc w:val="center"/>
-      </w:pPr>
-      <w:r>
-        <w:rPr>
+        <w:rPr>
+          <w:rFonts w:ascii="Arial" w:hAnsi="Arial" w:cs="Arial"/>
+        </w:rPr>
+      </w:pPr>
+    </w:p>
+    <w:p>
+      <w:pPr>
+        <w:jc w:val="center"/>
+        <w:rPr>
+          <w:rFonts w:ascii="Arial" w:hAnsi="Arial" w:cs="Arial"/>
+        </w:rPr>
+      </w:pPr>
+      <w:r>
+        <w:rPr>
+          <w:rFonts w:ascii="Arial" w:hAnsi="Arial" w:cs="Arial"/>
           <w:noProof/>
         </w:rPr>
         <w:drawing>
@@ -319,15 +1364,22 @@
         </w:drawing>
       </w:r>
       <w:r>
+        <w:rPr>
+          <w:rFonts w:ascii="Arial" w:hAnsi="Arial" w:cs="Arial"/>
+        </w:rPr>
         <w:br w:type="page"/>
       </w:r>
     </w:p>
     <w:p>
       <w:pPr>
         <w:jc w:val="center"/>
-      </w:pPr>
-      <w:r>
-        <w:rPr>
+        <w:rPr>
+          <w:rFonts w:ascii="Arial" w:hAnsi="Arial" w:cs="Arial"/>
+        </w:rPr>
+      </w:pPr>
+      <w:r>
+        <w:rPr>
+          <w:rFonts w:ascii="Arial" w:hAnsi="Arial" w:cs="Arial"/>
           <w:noProof/>
         </w:rPr>
         <w:lastRenderedPageBreak/>
@@ -371,9 +1423,13 @@
     <w:p>
       <w:pPr>
         <w:jc w:val="center"/>
-      </w:pPr>
-      <w:r>
-        <w:rPr>
+        <w:rPr>
+          <w:rFonts w:ascii="Arial" w:hAnsi="Arial" w:cs="Arial"/>
+        </w:rPr>
+      </w:pPr>
+      <w:r>
+        <w:rPr>
+          <w:rFonts w:ascii="Arial" w:hAnsi="Arial" w:cs="Arial"/>
           <w:noProof/>
         </w:rPr>
         <w:drawing>
@@ -416,29 +1472,45 @@
     <w:p>
       <w:pPr>
         <w:jc w:val="center"/>
-      </w:pPr>
-    </w:p>
-    <w:p>
-      <w:pPr>
-        <w:jc w:val="center"/>
-      </w:pPr>
-    </w:p>
-    <w:p>
-      <w:pPr>
-        <w:jc w:val="center"/>
-      </w:pPr>
-    </w:p>
-    <w:p>
-      <w:pPr>
-        <w:jc w:val="center"/>
-      </w:pPr>
-    </w:p>
-    <w:p>
-      <w:pPr>
-        <w:jc w:val="center"/>
-      </w:pPr>
-      <w:r>
-        <w:rPr>
+        <w:rPr>
+          <w:rFonts w:ascii="Arial" w:hAnsi="Arial" w:cs="Arial"/>
+        </w:rPr>
+      </w:pPr>
+    </w:p>
+    <w:p>
+      <w:pPr>
+        <w:jc w:val="center"/>
+        <w:rPr>
+          <w:rFonts w:ascii="Arial" w:hAnsi="Arial" w:cs="Arial"/>
+        </w:rPr>
+      </w:pPr>
+    </w:p>
+    <w:p>
+      <w:pPr>
+        <w:jc w:val="center"/>
+        <w:rPr>
+          <w:rFonts w:ascii="Arial" w:hAnsi="Arial" w:cs="Arial"/>
+        </w:rPr>
+      </w:pPr>
+    </w:p>
+    <w:p>
+      <w:pPr>
+        <w:jc w:val="center"/>
+        <w:rPr>
+          <w:rFonts w:ascii="Arial" w:hAnsi="Arial" w:cs="Arial"/>
+        </w:rPr>
+      </w:pPr>
+    </w:p>
+    <w:p>
+      <w:pPr>
+        <w:jc w:val="center"/>
+        <w:rPr>
+          <w:rFonts w:ascii="Arial" w:hAnsi="Arial" w:cs="Arial"/>
+        </w:rPr>
+      </w:pPr>
+      <w:r>
+        <w:rPr>
+          <w:rFonts w:ascii="Arial" w:hAnsi="Arial" w:cs="Arial"/>
           <w:noProof/>
         </w:rPr>
         <w:lastRenderedPageBreak/>
@@ -482,9 +1554,13 @@
     <w:p>
       <w:pPr>
         <w:jc w:val="center"/>
-      </w:pPr>
-      <w:r>
-        <w:rPr>
+        <w:rPr>
+          <w:rFonts w:ascii="Arial" w:hAnsi="Arial" w:cs="Arial"/>
+        </w:rPr>
+      </w:pPr>
+      <w:r>
+        <w:rPr>
+          <w:rFonts w:ascii="Arial" w:hAnsi="Arial" w:cs="Arial"/>
           <w:noProof/>
         </w:rPr>
         <w:drawing>
@@ -527,23 +1603,39 @@
     <w:p>
       <w:pPr>
         <w:jc w:val="center"/>
-      </w:pPr>
-    </w:p>
-    <w:p>
-      <w:pPr>
-        <w:jc w:val="center"/>
-      </w:pPr>
-    </w:p>
-    <w:p/>
+        <w:rPr>
+          <w:rFonts w:ascii="Arial" w:hAnsi="Arial" w:cs="Arial"/>
+        </w:rPr>
+      </w:pPr>
+    </w:p>
+    <w:p>
+      <w:pPr>
+        <w:jc w:val="center"/>
+        <w:rPr>
+          <w:rFonts w:ascii="Arial" w:hAnsi="Arial" w:cs="Arial"/>
+        </w:rPr>
+      </w:pPr>
+    </w:p>
+    <w:p>
+      <w:pPr>
+        <w:rPr>
+          <w:rFonts w:ascii="Arial" w:hAnsi="Arial" w:cs="Arial"/>
+        </w:rPr>
+      </w:pPr>
+    </w:p>
     <w:p>
       <w:pPr>
         <w:tabs>
           <w:tab w:val="left" w:pos="2355"/>
         </w:tabs>
         <w:jc w:val="center"/>
-      </w:pPr>
-      <w:r>
-        <w:rPr>
+        <w:rPr>
+          <w:rFonts w:ascii="Arial" w:hAnsi="Arial" w:cs="Arial"/>
+        </w:rPr>
+      </w:pPr>
+      <w:r>
+        <w:rPr>
+          <w:rFonts w:ascii="Arial" w:hAnsi="Arial" w:cs="Arial"/>
           <w:noProof/>
         </w:rPr>
         <w:lastRenderedPageBreak/>
@@ -590,9 +1682,13 @@
           <w:tab w:val="left" w:pos="2355"/>
         </w:tabs>
         <w:jc w:val="center"/>
-      </w:pPr>
-      <w:r>
-        <w:rPr>
+        <w:rPr>
+          <w:rFonts w:ascii="Arial" w:hAnsi="Arial" w:cs="Arial"/>
+        </w:rPr>
+      </w:pPr>
+      <w:r>
+        <w:rPr>
+          <w:rFonts w:ascii="Arial" w:hAnsi="Arial" w:cs="Arial"/>
           <w:noProof/>
         </w:rPr>
         <w:drawing>
@@ -638,9 +1734,13 @@
           <w:tab w:val="left" w:pos="2355"/>
         </w:tabs>
         <w:jc w:val="center"/>
-      </w:pPr>
-      <w:r>
-        <w:rPr>
+        <w:rPr>
+          <w:rFonts w:ascii="Arial" w:hAnsi="Arial" w:cs="Arial"/>
+        </w:rPr>
+      </w:pPr>
+      <w:r>
+        <w:rPr>
+          <w:rFonts w:ascii="Arial" w:hAnsi="Arial" w:cs="Arial"/>
           <w:noProof/>
         </w:rPr>
         <w:lastRenderedPageBreak/>
@@ -680,24 +1780,76 @@
           </wp:inline>
         </w:drawing>
       </w:r>
-      <w:bookmarkStart w:id="0" w:name="_GoBack"/>
-      <w:bookmarkEnd w:id="0"/>
-    </w:p>
-    <w:p/>
-    <w:p/>
-    <w:p/>
-    <w:p/>
-    <w:p/>
-    <w:p/>
-    <w:p/>
-    <w:p/>
+    </w:p>
+    <w:p>
+      <w:pPr>
+        <w:rPr>
+          <w:rFonts w:ascii="Arial" w:hAnsi="Arial" w:cs="Arial"/>
+        </w:rPr>
+      </w:pPr>
+    </w:p>
+    <w:p>
+      <w:pPr>
+        <w:rPr>
+          <w:rFonts w:ascii="Arial" w:hAnsi="Arial" w:cs="Arial"/>
+        </w:rPr>
+      </w:pPr>
+    </w:p>
+    <w:p>
+      <w:pPr>
+        <w:rPr>
+          <w:rFonts w:ascii="Arial" w:hAnsi="Arial" w:cs="Arial"/>
+        </w:rPr>
+      </w:pPr>
+    </w:p>
+    <w:p>
+      <w:pPr>
+        <w:rPr>
+          <w:rFonts w:ascii="Arial" w:hAnsi="Arial" w:cs="Arial"/>
+        </w:rPr>
+      </w:pPr>
+    </w:p>
+    <w:p>
+      <w:pPr>
+        <w:rPr>
+          <w:rFonts w:ascii="Arial" w:hAnsi="Arial" w:cs="Arial"/>
+        </w:rPr>
+      </w:pPr>
+    </w:p>
+    <w:p>
+      <w:pPr>
+        <w:rPr>
+          <w:rFonts w:ascii="Arial" w:hAnsi="Arial" w:cs="Arial"/>
+        </w:rPr>
+      </w:pPr>
+    </w:p>
+    <w:p>
+      <w:pPr>
+        <w:rPr>
+          <w:rFonts w:ascii="Arial" w:hAnsi="Arial" w:cs="Arial"/>
+        </w:rPr>
+      </w:pPr>
+    </w:p>
+    <w:p>
+      <w:pPr>
+        <w:rPr>
+          <w:rFonts w:ascii="Arial" w:hAnsi="Arial" w:cs="Arial"/>
+        </w:rPr>
+      </w:pPr>
+    </w:p>
     <w:p>
       <w:pPr>
         <w:tabs>
           <w:tab w:val="left" w:pos="3270"/>
         </w:tabs>
-      </w:pPr>
-      <w:r>
+        <w:rPr>
+          <w:rFonts w:ascii="Arial" w:hAnsi="Arial" w:cs="Arial"/>
+        </w:rPr>
+      </w:pPr>
+      <w:r>
+        <w:rPr>
+          <w:rFonts w:ascii="Arial" w:hAnsi="Arial" w:cs="Arial"/>
+        </w:rPr>
         <w:tab/>
       </w:r>
     </w:p>
@@ -764,6 +1916,95 @@
 <file path=word/numbering.xml><?xml version="1.0" encoding="utf-8"?>
 <w:numbering xmlns:wpc="http://schemas.microsoft.com/office/word/2010/wordprocessingCanvas" xmlns:cx="http://schemas.microsoft.com/office/drawing/2014/chartex" xmlns:cx1="http://schemas.microsoft.com/office/drawing/2015/9/8/chartex" xmlns:cx2="http://schemas.microsoft.com/office/drawing/2015/10/21/chartex" xmlns:cx3="http://schemas.microsoft.com/office/drawing/2016/5/9/chartex" xmlns:cx4="http://schemas.microsoft.com/office/drawing/2016/5/10/chartex" xmlns:cx5="http://schemas.microsoft.com/office/drawing/2016/5/11/chartex" xmlns:cx6="http://schemas.microsoft.com/office/drawing/2016/5/12/chartex" xmlns:cx7="http://schemas.microsoft.com/office/drawing/2016/5/13/chartex" xmlns:cx8="http://schemas.microsoft.com/office/drawing/2016/5/14/chartex" xmlns:mc="http://schemas.openxmlformats.org/markup-compatibility/2006" xmlns:aink="http://schemas.microsoft.com/office/drawing/2016/ink" xmlns:am3d="http://schemas.microsoft.com/office/drawing/2017/model3d" xmlns:o="urn:schemas-microsoft-com:office:office" xmlns:r="http://schemas.openxmlformats.org/officeDocument/2006/relationships" xmlns:m="http://schemas.openxmlformats.org/officeDocument/2006/math" xmlns:v="urn:schemas-microsoft-com:vml" xmlns:wp14="http://schemas.microsoft.com/office/word/2010/wordprocessingDrawing" xmlns:wp="http://schemas.openxmlformats.org/drawingml/2006/wordprocessingDrawing" xmlns:w10="urn:schemas-microsoft-com:office:word" xmlns:w="http://schemas.openxmlformats.org/wordprocessingml/2006/main" xmlns:w14="http://schemas.microsoft.com/office/word/2010/wordml" xmlns:w15="http://schemas.microsoft.com/office/word/2012/wordml" xmlns:w16cid="http://schemas.microsoft.com/office/word/2016/wordml/cid" xmlns:w16se="http://schemas.microsoft.com/office/word/2015/wordml/symex" xmlns:wpg="http://schemas.microsoft.com/office/word/2010/wordprocessingGroup" xmlns:wpi="http://schemas.microsoft.com/office/word/2010/wordprocessingInk" xmlns:wne="http://schemas.microsoft.com/office/word/2006/wordml" xmlns:wps="http://schemas.microsoft.com/office/word/2010/wordprocessingShape" mc:Ignorable="w14 w15 w16se w16cid wp14">
   <w:abstractNum w:abstractNumId="0" w15:restartNumberingAfterBreak="0">
+    <w:nsid w:val="11730D4C"/>
+    <w:multiLevelType w:val="hybridMultilevel"/>
+    <w:tmpl w:val="2AEE3332"/>
+    <w:lvl w:ilvl="0" w:tplc="0416000F">
+      <w:start w:val="1"/>
+      <w:numFmt w:val="decimal"/>
+      <w:lvlText w:val="%1."/>
+      <w:lvlJc w:val="left"/>
+      <w:pPr>
+        <w:ind w:left="720" w:hanging="360"/>
+      </w:pPr>
+      <w:rPr>
+        <w:rFonts w:hint="default"/>
+      </w:rPr>
+    </w:lvl>
+    <w:lvl w:ilvl="1" w:tplc="04160019" w:tentative="1">
+      <w:start w:val="1"/>
+      <w:numFmt w:val="lowerLetter"/>
+      <w:lvlText w:val="%2."/>
+      <w:lvlJc w:val="left"/>
+      <w:pPr>
+        <w:ind w:left="1440" w:hanging="360"/>
+      </w:pPr>
+    </w:lvl>
+    <w:lvl w:ilvl="2" w:tplc="0416001B" w:tentative="1">
+      <w:start w:val="1"/>
+      <w:numFmt w:val="lowerRoman"/>
+      <w:lvlText w:val="%3."/>
+      <w:lvlJc w:val="right"/>
+      <w:pPr>
+        <w:ind w:left="2160" w:hanging="180"/>
+      </w:pPr>
+    </w:lvl>
+    <w:lvl w:ilvl="3" w:tplc="0416000F" w:tentative="1">
+      <w:start w:val="1"/>
+      <w:numFmt w:val="decimal"/>
+      <w:lvlText w:val="%4."/>
+      <w:lvlJc w:val="left"/>
+      <w:pPr>
+        <w:ind w:left="2880" w:hanging="360"/>
+      </w:pPr>
+    </w:lvl>
+    <w:lvl w:ilvl="4" w:tplc="04160019" w:tentative="1">
+      <w:start w:val="1"/>
+      <w:numFmt w:val="lowerLetter"/>
+      <w:lvlText w:val="%5."/>
+      <w:lvlJc w:val="left"/>
+      <w:pPr>
+        <w:ind w:left="3600" w:hanging="360"/>
+      </w:pPr>
+    </w:lvl>
+    <w:lvl w:ilvl="5" w:tplc="0416001B" w:tentative="1">
+      <w:start w:val="1"/>
+      <w:numFmt w:val="lowerRoman"/>
+      <w:lvlText w:val="%6."/>
+      <w:lvlJc w:val="right"/>
+      <w:pPr>
+        <w:ind w:left="4320" w:hanging="180"/>
+      </w:pPr>
+    </w:lvl>
+    <w:lvl w:ilvl="6" w:tplc="0416000F" w:tentative="1">
+      <w:start w:val="1"/>
+      <w:numFmt w:val="decimal"/>
+      <w:lvlText w:val="%7."/>
+      <w:lvlJc w:val="left"/>
+      <w:pPr>
+        <w:ind w:left="5040" w:hanging="360"/>
+      </w:pPr>
+    </w:lvl>
+    <w:lvl w:ilvl="7" w:tplc="04160019" w:tentative="1">
+      <w:start w:val="1"/>
+      <w:numFmt w:val="lowerLetter"/>
+      <w:lvlText w:val="%8."/>
+      <w:lvlJc w:val="left"/>
+      <w:pPr>
+        <w:ind w:left="5760" w:hanging="360"/>
+      </w:pPr>
+    </w:lvl>
+    <w:lvl w:ilvl="8" w:tplc="0416001B" w:tentative="1">
+      <w:start w:val="1"/>
+      <w:numFmt w:val="lowerRoman"/>
+      <w:lvlText w:val="%9."/>
+      <w:lvlJc w:val="right"/>
+      <w:pPr>
+        <w:ind w:left="6480" w:hanging="180"/>
+      </w:pPr>
+    </w:lvl>
+  </w:abstractNum>
+  <w:abstractNum w:abstractNumId="1" w15:restartNumberingAfterBreak="0">
     <w:nsid w:val="12557BAA"/>
     <w:multiLevelType w:val="hybridMultilevel"/>
     <w:tmpl w:val="4612858A"/>
@@ -852,7 +2093,185 @@
       </w:pPr>
     </w:lvl>
   </w:abstractNum>
-  <w:abstractNum w:abstractNumId="1" w15:restartNumberingAfterBreak="0">
+  <w:abstractNum w:abstractNumId="2" w15:restartNumberingAfterBreak="0">
+    <w:nsid w:val="187C03E6"/>
+    <w:multiLevelType w:val="hybridMultilevel"/>
+    <w:tmpl w:val="6376274E"/>
+    <w:lvl w:ilvl="0" w:tplc="0416000F">
+      <w:start w:val="1"/>
+      <w:numFmt w:val="decimal"/>
+      <w:lvlText w:val="%1."/>
+      <w:lvlJc w:val="left"/>
+      <w:pPr>
+        <w:ind w:left="720" w:hanging="360"/>
+      </w:pPr>
+      <w:rPr>
+        <w:rFonts w:hint="default"/>
+      </w:rPr>
+    </w:lvl>
+    <w:lvl w:ilvl="1" w:tplc="04160019" w:tentative="1">
+      <w:start w:val="1"/>
+      <w:numFmt w:val="lowerLetter"/>
+      <w:lvlText w:val="%2."/>
+      <w:lvlJc w:val="left"/>
+      <w:pPr>
+        <w:ind w:left="1440" w:hanging="360"/>
+      </w:pPr>
+    </w:lvl>
+    <w:lvl w:ilvl="2" w:tplc="0416001B" w:tentative="1">
+      <w:start w:val="1"/>
+      <w:numFmt w:val="lowerRoman"/>
+      <w:lvlText w:val="%3."/>
+      <w:lvlJc w:val="right"/>
+      <w:pPr>
+        <w:ind w:left="2160" w:hanging="180"/>
+      </w:pPr>
+    </w:lvl>
+    <w:lvl w:ilvl="3" w:tplc="0416000F" w:tentative="1">
+      <w:start w:val="1"/>
+      <w:numFmt w:val="decimal"/>
+      <w:lvlText w:val="%4."/>
+      <w:lvlJc w:val="left"/>
+      <w:pPr>
+        <w:ind w:left="2880" w:hanging="360"/>
+      </w:pPr>
+    </w:lvl>
+    <w:lvl w:ilvl="4" w:tplc="04160019" w:tentative="1">
+      <w:start w:val="1"/>
+      <w:numFmt w:val="lowerLetter"/>
+      <w:lvlText w:val="%5."/>
+      <w:lvlJc w:val="left"/>
+      <w:pPr>
+        <w:ind w:left="3600" w:hanging="360"/>
+      </w:pPr>
+    </w:lvl>
+    <w:lvl w:ilvl="5" w:tplc="0416001B" w:tentative="1">
+      <w:start w:val="1"/>
+      <w:numFmt w:val="lowerRoman"/>
+      <w:lvlText w:val="%6."/>
+      <w:lvlJc w:val="right"/>
+      <w:pPr>
+        <w:ind w:left="4320" w:hanging="180"/>
+      </w:pPr>
+    </w:lvl>
+    <w:lvl w:ilvl="6" w:tplc="0416000F" w:tentative="1">
+      <w:start w:val="1"/>
+      <w:numFmt w:val="decimal"/>
+      <w:lvlText w:val="%7."/>
+      <w:lvlJc w:val="left"/>
+      <w:pPr>
+        <w:ind w:left="5040" w:hanging="360"/>
+      </w:pPr>
+    </w:lvl>
+    <w:lvl w:ilvl="7" w:tplc="04160019" w:tentative="1">
+      <w:start w:val="1"/>
+      <w:numFmt w:val="lowerLetter"/>
+      <w:lvlText w:val="%8."/>
+      <w:lvlJc w:val="left"/>
+      <w:pPr>
+        <w:ind w:left="5760" w:hanging="360"/>
+      </w:pPr>
+    </w:lvl>
+    <w:lvl w:ilvl="8" w:tplc="0416001B" w:tentative="1">
+      <w:start w:val="1"/>
+      <w:numFmt w:val="lowerRoman"/>
+      <w:lvlText w:val="%9."/>
+      <w:lvlJc w:val="right"/>
+      <w:pPr>
+        <w:ind w:left="6480" w:hanging="180"/>
+      </w:pPr>
+    </w:lvl>
+  </w:abstractNum>
+  <w:abstractNum w:abstractNumId="3" w15:restartNumberingAfterBreak="0">
+    <w:nsid w:val="37C84586"/>
+    <w:multiLevelType w:val="hybridMultilevel"/>
+    <w:tmpl w:val="1C820708"/>
+    <w:lvl w:ilvl="0" w:tplc="0416000F">
+      <w:start w:val="1"/>
+      <w:numFmt w:val="decimal"/>
+      <w:lvlText w:val="%1."/>
+      <w:lvlJc w:val="left"/>
+      <w:pPr>
+        <w:ind w:left="720" w:hanging="360"/>
+      </w:pPr>
+      <w:rPr>
+        <w:rFonts w:hint="default"/>
+      </w:rPr>
+    </w:lvl>
+    <w:lvl w:ilvl="1" w:tplc="04160019" w:tentative="1">
+      <w:start w:val="1"/>
+      <w:numFmt w:val="lowerLetter"/>
+      <w:lvlText w:val="%2."/>
+      <w:lvlJc w:val="left"/>
+      <w:pPr>
+        <w:ind w:left="1440" w:hanging="360"/>
+      </w:pPr>
+    </w:lvl>
+    <w:lvl w:ilvl="2" w:tplc="0416001B" w:tentative="1">
+      <w:start w:val="1"/>
+      <w:numFmt w:val="lowerRoman"/>
+      <w:lvlText w:val="%3."/>
+      <w:lvlJc w:val="right"/>
+      <w:pPr>
+        <w:ind w:left="2160" w:hanging="180"/>
+      </w:pPr>
+    </w:lvl>
+    <w:lvl w:ilvl="3" w:tplc="0416000F" w:tentative="1">
+      <w:start w:val="1"/>
+      <w:numFmt w:val="decimal"/>
+      <w:lvlText w:val="%4."/>
+      <w:lvlJc w:val="left"/>
+      <w:pPr>
+        <w:ind w:left="2880" w:hanging="360"/>
+      </w:pPr>
+    </w:lvl>
+    <w:lvl w:ilvl="4" w:tplc="04160019" w:tentative="1">
+      <w:start w:val="1"/>
+      <w:numFmt w:val="lowerLetter"/>
+      <w:lvlText w:val="%5."/>
+      <w:lvlJc w:val="left"/>
+      <w:pPr>
+        <w:ind w:left="3600" w:hanging="360"/>
+      </w:pPr>
+    </w:lvl>
+    <w:lvl w:ilvl="5" w:tplc="0416001B" w:tentative="1">
+      <w:start w:val="1"/>
+      <w:numFmt w:val="lowerRoman"/>
+      <w:lvlText w:val="%6."/>
+      <w:lvlJc w:val="right"/>
+      <w:pPr>
+        <w:ind w:left="4320" w:hanging="180"/>
+      </w:pPr>
+    </w:lvl>
+    <w:lvl w:ilvl="6" w:tplc="0416000F" w:tentative="1">
+      <w:start w:val="1"/>
+      <w:numFmt w:val="decimal"/>
+      <w:lvlText w:val="%7."/>
+      <w:lvlJc w:val="left"/>
+      <w:pPr>
+        <w:ind w:left="5040" w:hanging="360"/>
+      </w:pPr>
+    </w:lvl>
+    <w:lvl w:ilvl="7" w:tplc="04160019" w:tentative="1">
+      <w:start w:val="1"/>
+      <w:numFmt w:val="lowerLetter"/>
+      <w:lvlText w:val="%8."/>
+      <w:lvlJc w:val="left"/>
+      <w:pPr>
+        <w:ind w:left="5760" w:hanging="360"/>
+      </w:pPr>
+    </w:lvl>
+    <w:lvl w:ilvl="8" w:tplc="0416001B" w:tentative="1">
+      <w:start w:val="1"/>
+      <w:numFmt w:val="lowerRoman"/>
+      <w:lvlText w:val="%9."/>
+      <w:lvlJc w:val="right"/>
+      <w:pPr>
+        <w:ind w:left="6480" w:hanging="180"/>
+      </w:pPr>
+    </w:lvl>
+  </w:abstractNum>
+  <w:abstractNum w:abstractNumId="4" w15:restartNumberingAfterBreak="0">
     <w:nsid w:val="45FF7DB1"/>
     <w:multiLevelType w:val="hybridMultilevel"/>
     <w:tmpl w:val="A01CCAB0"/>
@@ -942,10 +2361,19 @@
     </w:lvl>
   </w:abstractNum>
   <w:num w:numId="1">
+    <w:abstractNumId w:val="1"/>
+  </w:num>
+  <w:num w:numId="2">
+    <w:abstractNumId w:val="4"/>
+  </w:num>
+  <w:num w:numId="3">
     <w:abstractNumId w:val="0"/>
   </w:num>
-  <w:num w:numId="2">
-    <w:abstractNumId w:val="1"/>
+  <w:num w:numId="4">
+    <w:abstractNumId w:val="2"/>
+  </w:num>
+  <w:num w:numId="5">
+    <w:abstractNumId w:val="3"/>
   </w:num>
 </w:numbering>
 </file>

</xml_diff>